<commit_message>
Filled out part of form
</commit_message>
<xml_diff>
--- a/Homework/HW_Design/HW-Design.docx
+++ b/Homework/HW_Design/HW-Design.docx
@@ -238,25 +238,7 @@
             <w:sz w:val="20"/>
             <w:szCs w:val="20"/>
           </w:rPr>
-          <w:t>http://www.archimagestore.co</w:t>
-        </w:r>
-        <w:r>
-          <w:rPr>
-            <w:rStyle w:val="Hyperlink"/>
-            <w:b/>
-            <w:sz w:val="20"/>
-            <w:szCs w:val="20"/>
-          </w:rPr>
-          <w:t>m</w:t>
-        </w:r>
-        <w:r>
-          <w:rPr>
-            <w:rStyle w:val="Hyperlink"/>
-            <w:b/>
-            <w:sz w:val="20"/>
-            <w:szCs w:val="20"/>
-          </w:rPr>
-          <w:t>/</w:t>
+          <w:t>http://www.archimagestore.com/</w:t>
         </w:r>
       </w:hyperlink>
       <w:r>
@@ -409,7 +391,6 @@
         <w:placeholder>
           <w:docPart w:val="DefaultPlaceholder_-1854013440"/>
         </w:placeholder>
-        <w:showingPlcHdr/>
       </w:sdtPr>
       <w:sdtEndPr/>
       <w:sdtContent>
@@ -418,10 +399,7 @@
             <w:ind w:left="720"/>
           </w:pPr>
           <w:r>
-            <w:rPr>
-              <w:rStyle w:val="PlaceholderText"/>
-            </w:rPr>
-            <w:t>Click or tap here to enter text.</w:t>
+            <w:t>Alignment is mostly cohesive, however the “Established 1983” content box as well as the address/phone number feels somewhat disconnected. These elements might look better as a footer.</w:t>
           </w:r>
         </w:p>
       </w:sdtContent>
@@ -444,7 +422,6 @@
         <w:placeholder>
           <w:docPart w:val="DefaultPlaceholder_-1854013440"/>
         </w:placeholder>
-        <w:showingPlcHdr/>
       </w:sdtPr>
       <w:sdtEndPr/>
       <w:sdtContent>
@@ -453,10 +430,7 @@
             <w:ind w:left="720"/>
           </w:pPr>
           <w:r>
-            <w:rPr>
-              <w:rStyle w:val="PlaceholderText"/>
-            </w:rPr>
-            <w:t>Click or tap here to enter text.</w:t>
+            <w:t>The proximity on this site is a bit too…proximal. All of the elements are in close proximity to one another, which makes the design feel crowded.</w:t>
           </w:r>
         </w:p>
       </w:sdtContent>
@@ -479,7 +453,6 @@
         <w:placeholder>
           <w:docPart w:val="DefaultPlaceholder_-1854013440"/>
         </w:placeholder>
-        <w:showingPlcHdr/>
       </w:sdtPr>
       <w:sdtEndPr/>
       <w:sdtContent>
@@ -488,10 +461,19 @@
             <w:ind w:left="720"/>
           </w:pPr>
           <w:r>
-            <w:rPr>
-              <w:rStyle w:val="PlaceholderText"/>
-            </w:rPr>
-            <w:t>Click or tap here to enter text.</w:t>
+            <w:t xml:space="preserve">There is not a lot of repetition present on this site. Most of the typography are different fonts and sizes. There are rounded boxes utilized to highlight some content, but it is strange </w:t>
+          </w:r>
+          <w:r>
+            <w:t xml:space="preserve">that </w:t>
+          </w:r>
+          <w:r>
+            <w:t xml:space="preserve">this is present for the navigation menu while </w:t>
+          </w:r>
+          <w:r>
+            <w:t>simultaneously being</w:t>
+          </w:r>
+          <w:r>
+            <w:t xml:space="preserve"> used for some other unrelated text.</w:t>
           </w:r>
         </w:p>
       </w:sdtContent>
@@ -514,7 +496,6 @@
         <w:placeholder>
           <w:docPart w:val="DefaultPlaceholder_-1854013440"/>
         </w:placeholder>
-        <w:showingPlcHdr/>
       </w:sdtPr>
       <w:sdtEndPr/>
       <w:sdtContent>
@@ -523,10 +504,7 @@
             <w:ind w:left="720"/>
           </w:pPr>
           <w:r>
-            <w:rPr>
-              <w:rStyle w:val="PlaceholderText"/>
-            </w:rPr>
-            <w:t>Click or tap here to enter text.</w:t>
+            <w:t>Contrast is used effectively for this site. The navigation menu stands out from the rest of the page due to contrasting font and color. The rounded boxes also provide some contrast.</w:t>
           </w:r>
         </w:p>
       </w:sdtContent>
@@ -549,7 +527,6 @@
         <w:placeholder>
           <w:docPart w:val="DefaultPlaceholder_-1854013440"/>
         </w:placeholder>
-        <w:showingPlcHdr/>
       </w:sdtPr>
       <w:sdtEndPr/>
       <w:sdtContent>
@@ -558,12 +535,11 @@
             <w:ind w:left="720"/>
           </w:pPr>
           <w:r>
-            <w:rPr>
-              <w:rStyle w:val="PlaceholderText"/>
-            </w:rPr>
-            <w:t>Click or tap here to enter text.</w:t>
+            <w:t>The use of color provides contrast as mentioned in the previous section. However, the colors don’t really complement each other. For example, the bright green background stands out way too much compared to the rest of the page.</w:t>
           </w:r>
         </w:p>
+        <w:bookmarkStart w:id="0" w:name="_GoBack" w:displacedByCustomXml="next"/>
+        <w:bookmarkEnd w:id="0" w:displacedByCustomXml="next"/>
       </w:sdtContent>
     </w:sdt>
     <w:p>
@@ -575,6 +551,7 @@
         <w:spacing w:after="0" w:line="240" w:lineRule="auto"/>
       </w:pPr>
       <w:r>
+        <w:lastRenderedPageBreak/>
         <w:t>Use of typography</w:t>
       </w:r>
     </w:p>
@@ -584,7 +561,6 @@
         <w:placeholder>
           <w:docPart w:val="DefaultPlaceholder_-1854013440"/>
         </w:placeholder>
-        <w:showingPlcHdr/>
       </w:sdtPr>
       <w:sdtEndPr/>
       <w:sdtContent>
@@ -593,10 +569,7 @@
             <w:ind w:left="720"/>
           </w:pPr>
           <w:r>
-            <w:rPr>
-              <w:rStyle w:val="PlaceholderText"/>
-            </w:rPr>
-            <w:t>Click or tap here to enter text.</w:t>
+            <w:t>There are a variety of typography styles used which contributes to the contrast, however, like the use of color, the styles do not complement each other and appear disconnected from a design standpoint.</w:t>
           </w:r>
         </w:p>
       </w:sdtContent>
@@ -700,12 +673,7 @@
         <w:t xml:space="preserve">your in-person lab session is over.  If you are online or flexing, post it by </w:t>
       </w:r>
       <w:r>
-        <w:t>Friday of the cu</w:t>
-      </w:r>
-      <w:bookmarkStart w:id="0" w:name="_GoBack"/>
-      <w:bookmarkEnd w:id="0"/>
-      <w:r>
-        <w:t>rrent week.</w:t>
+        <w:t>Friday of the current week.</w:t>
       </w:r>
       <w:r>
         <w:br w:type="page"/>
@@ -1194,7 +1162,7 @@
               </wp:anchor>
             </w:drawing>
           </mc:Choice>
-          <mc:Fallback xmlns:w16sdtdh="http://schemas.microsoft.com/office/word/2020/wordml/sdtdatahash" xmlns:w16="http://schemas.microsoft.com/office/word/2018/wordml" xmlns:w16cex="http://schemas.microsoft.com/office/word/2018/wordml/cex">
+          <mc:Fallback xmlns:w16cex="http://schemas.microsoft.com/office/word/2018/wordml/cex" xmlns:w16="http://schemas.microsoft.com/office/word/2018/wordml" xmlns:w16sdtdh="http://schemas.microsoft.com/office/word/2020/wordml/sdtdatahash">
             <w:pict>
               <v:shapetype w14:anchorId="60BA2E7F" id="_x0000_t67" coordsize="21600,21600" o:spt="67" adj="16200,5400" path="m0@0l@1@0@1,0@2,0@2@0,21600@0,10800,21600xe">
                 <v:stroke joinstyle="miter"/>
@@ -8260,6 +8228,7 @@
     <w:rsid w:val="0094388D"/>
     <w:rsid w:val="00A55A63"/>
     <w:rsid w:val="00A84459"/>
+    <w:rsid w:val="00AE4A56"/>
   </w:rsids>
   <m:mathPr>
     <m:mathFont m:val="Cambria Math"/>

</xml_diff>

<commit_message>
Mostly done, need to respond to other student
</commit_message>
<xml_diff>
--- a/Homework/HW_Design/HW-Design.docx
+++ b/Homework/HW_Design/HW-Design.docx
@@ -399,7 +399,13 @@
             <w:ind w:left="720"/>
           </w:pPr>
           <w:r>
-            <w:t>Alignment is mostly cohesive, however the “Established 1983” content box as well as the address/phone number feels somewhat disconnected. These elements might look better as a footer.</w:t>
+            <w:t xml:space="preserve">Alignment is mostly cohesive, however </w:t>
+          </w:r>
+          <w:r>
+            <w:t xml:space="preserve">content such as </w:t>
+          </w:r>
+          <w:r>
+            <w:t>the “Established 1983” content box as well as the address/phone number feels somewhat disconnected. These elements might look better as a footer.</w:t>
           </w:r>
         </w:p>
       </w:sdtContent>
@@ -430,7 +436,10 @@
             <w:ind w:left="720"/>
           </w:pPr>
           <w:r>
-            <w:t>The proximity on this site is a bit too…proximal. All of the elements are in close proximity to one another, which makes the design feel crowded.</w:t>
+            <w:t>The proximity on this site is a bit too…proximal. All of the elements are in close proximity to one another, which makes the design feel crowded</w:t>
+          </w:r>
+          <w:r>
+            <w:t xml:space="preserve"> and leaves a lot of blank space.</w:t>
           </w:r>
         </w:p>
       </w:sdtContent>
@@ -473,7 +482,13 @@
             <w:t>simultaneously being</w:t>
           </w:r>
           <w:r>
-            <w:t xml:space="preserve"> used for some other unrelated text.</w:t>
+            <w:t xml:space="preserve"> used for some other unrelated </w:t>
+          </w:r>
+          <w:r>
+            <w:t>content</w:t>
+          </w:r>
+          <w:r>
+            <w:t>.</w:t>
           </w:r>
         </w:p>
       </w:sdtContent>
@@ -504,7 +519,10 @@
             <w:ind w:left="720"/>
           </w:pPr>
           <w:r>
-            <w:t>Contrast is used effectively for this site. The navigation menu stands out from the rest of the page due to contrasting font and color. The rounded boxes also provide some contrast.</w:t>
+            <w:t>Contrast is used effectively for this site. The navigation menu stands out from the rest of the page due to contrasting font and color. The rounded boxes also provide some contrast</w:t>
+          </w:r>
+          <w:r>
+            <w:t xml:space="preserve"> and highlight certain content across the site.</w:t>
           </w:r>
         </w:p>
       </w:sdtContent>
@@ -520,6 +538,8 @@
       <w:r>
         <w:t>Use of color</w:t>
       </w:r>
+      <w:bookmarkStart w:id="0" w:name="_GoBack"/>
+      <w:bookmarkEnd w:id="0"/>
     </w:p>
     <w:sdt>
       <w:sdtPr>
@@ -538,8 +558,6 @@
             <w:t>The use of color provides contrast as mentioned in the previous section. However, the colors don’t really complement each other. For example, the bright green background stands out way too much compared to the rest of the page.</w:t>
           </w:r>
         </w:p>
-        <w:bookmarkStart w:id="0" w:name="_GoBack" w:displacedByCustomXml="next"/>
-        <w:bookmarkEnd w:id="0" w:displacedByCustomXml="next"/>
       </w:sdtContent>
     </w:sdt>
     <w:p>
@@ -551,7 +569,6 @@
         <w:spacing w:after="0" w:line="240" w:lineRule="auto"/>
       </w:pPr>
       <w:r>
-        <w:lastRenderedPageBreak/>
         <w:t>Use of typography</w:t>
       </w:r>
     </w:p>
@@ -728,15 +745,11 @@
           <w:placeholder>
             <w:docPart w:val="DefaultPlaceholder_-1854013440"/>
           </w:placeholder>
-          <w:showingPlcHdr/>
         </w:sdtPr>
         <w:sdtEndPr/>
         <w:sdtContent>
           <w:r>
-            <w:rPr>
-              <w:rStyle w:val="PlaceholderText"/>
-            </w:rPr>
-            <w:t>Click or tap here to enter text.</w:t>
+            <w:t>Presley Smith</w:t>
           </w:r>
         </w:sdtContent>
       </w:sdt>
@@ -762,7 +775,6 @@
         <w:placeholder>
           <w:docPart w:val="C5BDFEB083824D4CBA5C68EEC1015A9A"/>
         </w:placeholder>
-        <w:showingPlcHdr/>
       </w:sdtPr>
       <w:sdtEndPr/>
       <w:sdtContent>
@@ -771,10 +783,7 @@
             <w:ind w:left="720"/>
           </w:pPr>
           <w:r>
-            <w:rPr>
-              <w:rStyle w:val="PlaceholderText"/>
-            </w:rPr>
-            <w:t>Click or tap here to enter text.</w:t>
+            <w:t>Mostly center aligned</w:t>
           </w:r>
         </w:p>
       </w:sdtContent>
@@ -797,7 +806,6 @@
         <w:placeholder>
           <w:docPart w:val="C5BDFEB083824D4CBA5C68EEC1015A9A"/>
         </w:placeholder>
-        <w:showingPlcHdr/>
       </w:sdtPr>
       <w:sdtEndPr/>
       <w:sdtContent>
@@ -806,10 +814,7 @@
             <w:ind w:left="720"/>
           </w:pPr>
           <w:r>
-            <w:rPr>
-              <w:rStyle w:val="PlaceholderText"/>
-            </w:rPr>
-            <w:t>Click or tap here to enter text.</w:t>
+            <w:t>Balanced proximity</w:t>
           </w:r>
         </w:p>
       </w:sdtContent>
@@ -832,7 +837,6 @@
         <w:placeholder>
           <w:docPart w:val="C5BDFEB083824D4CBA5C68EEC1015A9A"/>
         </w:placeholder>
-        <w:showingPlcHdr/>
       </w:sdtPr>
       <w:sdtEndPr/>
       <w:sdtContent>
@@ -841,10 +845,7 @@
             <w:ind w:left="720"/>
           </w:pPr>
           <w:r>
-            <w:rPr>
-              <w:rStyle w:val="PlaceholderText"/>
-            </w:rPr>
-            <w:t>Click or tap here to enter text.</w:t>
+            <w:t>Effective repetition in the navbar and buttons</w:t>
           </w:r>
         </w:p>
       </w:sdtContent>
@@ -867,7 +868,6 @@
         <w:placeholder>
           <w:docPart w:val="C5BDFEB083824D4CBA5C68EEC1015A9A"/>
         </w:placeholder>
-        <w:showingPlcHdr/>
       </w:sdtPr>
       <w:sdtEndPr/>
       <w:sdtContent>
@@ -876,10 +876,7 @@
             <w:ind w:left="720"/>
           </w:pPr>
           <w:r>
-            <w:rPr>
-              <w:rStyle w:val="PlaceholderText"/>
-            </w:rPr>
-            <w:t>Click or tap here to enter text.</w:t>
+            <w:t>Not much color contrast</w:t>
           </w:r>
         </w:p>
       </w:sdtContent>
@@ -902,7 +899,6 @@
         <w:placeholder>
           <w:docPart w:val="C5BDFEB083824D4CBA5C68EEC1015A9A"/>
         </w:placeholder>
-        <w:showingPlcHdr/>
       </w:sdtPr>
       <w:sdtEndPr/>
       <w:sdtContent>
@@ -911,10 +907,7 @@
             <w:ind w:left="720"/>
           </w:pPr>
           <w:r>
-            <w:rPr>
-              <w:rStyle w:val="PlaceholderText"/>
-            </w:rPr>
-            <w:t>Click or tap here to enter text.</w:t>
+            <w:t>Mostly black, white, and gray</w:t>
           </w:r>
         </w:p>
       </w:sdtContent>
@@ -937,7 +930,6 @@
         <w:placeholder>
           <w:docPart w:val="C5BDFEB083824D4CBA5C68EEC1015A9A"/>
         </w:placeholder>
-        <w:showingPlcHdr/>
       </w:sdtPr>
       <w:sdtEndPr/>
       <w:sdtContent>
@@ -946,10 +938,7 @@
             <w:ind w:left="720"/>
           </w:pPr>
           <w:r>
-            <w:rPr>
-              <w:rStyle w:val="PlaceholderText"/>
-            </w:rPr>
-            <w:t>Click or tap here to enter text.</w:t>
+            <w:t>Easy to read but not much contrast</w:t>
           </w:r>
         </w:p>
       </w:sdtContent>
@@ -1084,7 +1073,21 @@
             <w:rStyle w:val="Hyperlink"/>
             <w:sz w:val="24"/>
           </w:rPr>
-          <w:t>http://www.uroulette.com/</w:t>
+          <w:t>http://ww</w:t>
+        </w:r>
+        <w:r>
+          <w:rPr>
+            <w:rStyle w:val="Hyperlink"/>
+            <w:sz w:val="24"/>
+          </w:rPr>
+          <w:t>w</w:t>
+        </w:r>
+        <w:r>
+          <w:rPr>
+            <w:rStyle w:val="Hyperlink"/>
+            <w:sz w:val="24"/>
+          </w:rPr>
+          <w:t>.uroulette.com/</w:t>
         </w:r>
       </w:hyperlink>
       <w:r>
@@ -1162,7 +1165,7 @@
               </wp:anchor>
             </w:drawing>
           </mc:Choice>
-          <mc:Fallback xmlns:w16cex="http://schemas.microsoft.com/office/word/2018/wordml/cex" xmlns:w16="http://schemas.microsoft.com/office/word/2018/wordml" xmlns:w16sdtdh="http://schemas.microsoft.com/office/word/2020/wordml/sdtdatahash">
+          <mc:Fallback xmlns:w16sdtdh="http://schemas.microsoft.com/office/word/2020/wordml/sdtdatahash" xmlns:w16="http://schemas.microsoft.com/office/word/2018/wordml" xmlns:w16cex="http://schemas.microsoft.com/office/word/2018/wordml/cex">
             <w:pict>
               <v:shapetype w14:anchorId="60BA2E7F" id="_x0000_t67" coordsize="21600,21600" o:spt="67" adj="16200,5400" path="m0@0l@1@0@1,0@2,0@2@0,21600@0,10800,21600xe">
                 <v:stroke joinstyle="miter"/>
@@ -1306,6 +1309,14 @@
               </w:rPr>
               <w:t xml:space="preserve">: </w:t>
             </w:r>
+            <w:r>
+              <w:rPr>
+                <w:rFonts w:ascii="Verdana" w:hAnsi="Verdana"/>
+                <w:b/>
+                <w:sz w:val="36"/>
+              </w:rPr>
+              <w:t>https://uroulette.com/</w:t>
+            </w:r>
           </w:p>
         </w:tc>
       </w:tr>
@@ -1372,7 +1383,6 @@
               <w:placeholder>
                 <w:docPart w:val="EF607F89E9ED494DBB088615AFBA3AD7"/>
               </w:placeholder>
-              <w:showingPlcHdr/>
             </w:sdtPr>
             <w:sdtEndPr/>
             <w:sdtContent>
@@ -1387,10 +1397,15 @@
                 </w:pPr>
                 <w:r>
                   <w:rPr>
-                    <w:rStyle w:val="PlaceholderText"/>
-                    <w:i/>
+                    <w:rFonts w:ascii="Verdana" w:hAnsi="Verdana"/>
                   </w:rPr>
-                  <w:t>Click or tap here to enter text.</w:t>
+                  <w:t>There are 2 different styles. The header and footer are center aligned while the main text body is aligned to the left of the page</w:t>
+                </w:r>
+                <w:r>
+                  <w:rPr>
+                    <w:rFonts w:ascii="Verdana" w:hAnsi="Verdana"/>
+                  </w:rPr>
+                  <w:t>.</w:t>
                 </w:r>
               </w:p>
             </w:sdtContent>
@@ -1422,7 +1437,6 @@
               <w:placeholder>
                 <w:docPart w:val="EF607F89E9ED494DBB088615AFBA3AD7"/>
               </w:placeholder>
-              <w:showingPlcHdr/>
             </w:sdtPr>
             <w:sdtEndPr/>
             <w:sdtContent>
@@ -1437,10 +1451,15 @@
                 </w:pPr>
                 <w:r>
                   <w:rPr>
-                    <w:rStyle w:val="PlaceholderText"/>
-                    <w:i/>
+                    <w:rFonts w:ascii="Verdana" w:hAnsi="Verdana"/>
                   </w:rPr>
-                  <w:t>Click or tap here to enter text.</w:t>
+                  <w:t>The left side, since a majority of the content is aligned here</w:t>
+                </w:r>
+                <w:r>
+                  <w:rPr>
+                    <w:rFonts w:ascii="Verdana" w:hAnsi="Verdana"/>
+                  </w:rPr>
+                  <w:t>.</w:t>
                 </w:r>
               </w:p>
             </w:sdtContent>
@@ -1510,7 +1529,6 @@
               <w:placeholder>
                 <w:docPart w:val="DefaultPlaceholder_-1854013440"/>
               </w:placeholder>
-              <w:showingPlcHdr/>
             </w:sdtPr>
             <w:sdtEndPr/>
             <w:sdtContent>
@@ -1525,9 +1543,9 @@
                 </w:pPr>
                 <w:r>
                   <w:rPr>
-                    <w:rStyle w:val="PlaceholderText"/>
+                    <w:rFonts w:ascii="Verdana" w:hAnsi="Verdana"/>
                   </w:rPr>
-                  <w:t>Click or tap here to enter text.</w:t>
+                  <w:t>The title and the image/button.</w:t>
                 </w:r>
               </w:p>
             </w:sdtContent>
@@ -1559,7 +1577,6 @@
               <w:placeholder>
                 <w:docPart w:val="EF607F89E9ED494DBB088615AFBA3AD7"/>
               </w:placeholder>
-              <w:showingPlcHdr/>
             </w:sdtPr>
             <w:sdtEndPr/>
             <w:sdtContent>
@@ -1574,10 +1591,9 @@
                 </w:pPr>
                 <w:r>
                   <w:rPr>
-                    <w:rStyle w:val="PlaceholderText"/>
-                    <w:i/>
+                    <w:rFonts w:ascii="Verdana" w:hAnsi="Verdana"/>
                   </w:rPr>
-                  <w:t>Click or tap here to enter text.</w:t>
+                  <w:t>There’s nothing that “hangs” alone. However, the proximity of advertisements to some of the other elements doesn’t really make sense.</w:t>
                 </w:r>
               </w:p>
             </w:sdtContent>
@@ -1651,7 +1667,6 @@
                   <w:placeholder>
                     <w:docPart w:val="DefaultPlaceholder_-1854013440"/>
                   </w:placeholder>
-                  <w:showingPlcHdr/>
                 </w:sdtPr>
                 <w:sdtEndPr/>
                 <w:sdtContent>
@@ -1666,9 +1681,9 @@
                     </w:pPr>
                     <w:r>
                       <w:rPr>
-                        <w:rStyle w:val="PlaceholderText"/>
+                        <w:rFonts w:ascii="Verdana" w:hAnsi="Verdana"/>
                       </w:rPr>
-                      <w:t>Click or tap here to enter text.</w:t>
+                      <w:t>It draws attention to the list of random sites, as well as the links to them.</w:t>
                     </w:r>
                   </w:p>
                 </w:sdtContent>
@@ -1702,7 +1717,6 @@
               <w:placeholder>
                 <w:docPart w:val="DefaultPlaceholder_-1854013440"/>
               </w:placeholder>
-              <w:showingPlcHdr/>
             </w:sdtPr>
             <w:sdtEndPr/>
             <w:sdtContent>
@@ -1717,9 +1731,9 @@
                 </w:pPr>
                 <w:r>
                   <w:rPr>
-                    <w:rStyle w:val="PlaceholderText"/>
+                    <w:rFonts w:ascii="Verdana" w:hAnsi="Verdana"/>
                   </w:rPr>
-                  <w:t>Click or tap here to enter text.</w:t>
+                  <w:t>As stated above, the repetition of the links as well as the text describing them makes it easy to identify each individual random site.</w:t>
                 </w:r>
               </w:p>
             </w:sdtContent>
@@ -1788,7 +1802,6 @@
               <w:placeholder>
                 <w:docPart w:val="DefaultPlaceholder_-1854013440"/>
               </w:placeholder>
-              <w:showingPlcHdr/>
             </w:sdtPr>
             <w:sdtEndPr/>
             <w:sdtContent>
@@ -1803,9 +1816,9 @@
                 </w:pPr>
                 <w:r>
                   <w:rPr>
-                    <w:rStyle w:val="PlaceholderText"/>
+                    <w:rFonts w:ascii="Verdana" w:hAnsi="Verdana"/>
                   </w:rPr>
-                  <w:t>Click or tap here to enter text.</w:t>
+                  <w:t>The borders on the right and left side.</w:t>
                 </w:r>
               </w:p>
             </w:sdtContent>
@@ -1851,7 +1864,6 @@
               <w:placeholder>
                 <w:docPart w:val="DefaultPlaceholder_-1854013440"/>
               </w:placeholder>
-              <w:showingPlcHdr/>
             </w:sdtPr>
             <w:sdtEndPr/>
             <w:sdtContent>
@@ -1866,9 +1878,9 @@
                 </w:pPr>
                 <w:r>
                   <w:rPr>
-                    <w:rStyle w:val="PlaceholderText"/>
+                    <w:rFonts w:ascii="Verdana" w:hAnsi="Verdana"/>
                   </w:rPr>
-                  <w:t>Click or tap here to enter text.</w:t>
+                  <w:t>The whole main body of the site that is filled with text. There is little to no contrast, and is just text on a yellow background.</w:t>
                 </w:r>
               </w:p>
             </w:sdtContent>
@@ -1944,7 +1956,6 @@
               <w:placeholder>
                 <w:docPart w:val="DefaultPlaceholder_-1854013440"/>
               </w:placeholder>
-              <w:showingPlcHdr/>
             </w:sdtPr>
             <w:sdtEndPr/>
             <w:sdtContent>
@@ -1959,9 +1970,9 @@
                 </w:pPr>
                 <w:r>
                   <w:rPr>
-                    <w:rStyle w:val="PlaceholderText"/>
+                    <w:rFonts w:ascii="Verdana" w:hAnsi="Verdana"/>
                   </w:rPr>
-                  <w:t>Click or tap here to enter text.</w:t>
+                  <w:t>The background color is very bright and somewhat distracts from the content. The type is pretty much the same throughout the entire site, although the links are colored/underlined which makes them easy to identify.</w:t>
                 </w:r>
               </w:p>
             </w:sdtContent>
@@ -2139,6 +2150,14 @@
               </w:rPr>
               <w:t xml:space="preserve">: </w:t>
             </w:r>
+            <w:r>
+              <w:rPr>
+                <w:rFonts w:ascii="Verdana" w:hAnsi="Verdana"/>
+                <w:b/>
+                <w:sz w:val="36"/>
+              </w:rPr>
+              <w:t>https://www.rit.edu/</w:t>
+            </w:r>
           </w:p>
         </w:tc>
       </w:tr>
@@ -2205,7 +2224,6 @@
               <w:placeholder>
                 <w:docPart w:val="53711B07DBBA4CA193AE2A85222A67B7"/>
               </w:placeholder>
-              <w:showingPlcHdr/>
             </w:sdtPr>
             <w:sdtEndPr/>
             <w:sdtContent>
@@ -2220,10 +2238,35 @@
                 </w:pPr>
                 <w:r>
                   <w:rPr>
-                    <w:rStyle w:val="PlaceholderText"/>
-                    <w:i/>
+                    <w:rFonts w:ascii="Verdana" w:hAnsi="Verdana"/>
                   </w:rPr>
-                  <w:t>Click or tap here to enter text.</w:t>
+                  <w:t xml:space="preserve">There are at least 4. The navigation menu and header at the very top feature </w:t>
+                </w:r>
+                <w:r>
+                  <w:rPr>
+                    <w:rFonts w:ascii="Verdana" w:hAnsi="Verdana"/>
+                  </w:rPr>
+                  <w:t xml:space="preserve">right and left alignment. Most of the content is centered. There </w:t>
+                </w:r>
+                <w:proofErr w:type="gramStart"/>
+                <w:r>
+                  <w:rPr>
+                    <w:rFonts w:ascii="Verdana" w:hAnsi="Verdana"/>
+                  </w:rPr>
+                  <w:t>is</w:t>
+                </w:r>
+                <w:proofErr w:type="gramEnd"/>
+                <w:r>
+                  <w:rPr>
+                    <w:rFonts w:ascii="Verdana" w:hAnsi="Verdana"/>
+                  </w:rPr>
+                  <w:t xml:space="preserve"> also some different alignment styles in the footer.</w:t>
+                </w:r>
+                <w:r>
+                  <w:rPr>
+                    <w:rFonts w:ascii="Verdana" w:hAnsi="Verdana"/>
+                  </w:rPr>
+                  <w:t xml:space="preserve"> </w:t>
                 </w:r>
               </w:p>
             </w:sdtContent>
@@ -2255,7 +2298,6 @@
               <w:placeholder>
                 <w:docPart w:val="53711B07DBBA4CA193AE2A85222A67B7"/>
               </w:placeholder>
-              <w:showingPlcHdr/>
             </w:sdtPr>
             <w:sdtEndPr/>
             <w:sdtContent>
@@ -2270,10 +2312,9 @@
                 </w:pPr>
                 <w:r>
                   <w:rPr>
-                    <w:rStyle w:val="PlaceholderText"/>
-                    <w:i/>
+                    <w:rFonts w:ascii="Verdana" w:hAnsi="Verdana"/>
                   </w:rPr>
-                  <w:t>Click or tap here to enter text.</w:t>
+                  <w:t>The center alignment. It connects most of the main content and images together.</w:t>
                 </w:r>
               </w:p>
             </w:sdtContent>
@@ -2343,7 +2384,6 @@
               <w:placeholder>
                 <w:docPart w:val="489AB6913C0E423793F861A030B67C86"/>
               </w:placeholder>
-              <w:showingPlcHdr/>
             </w:sdtPr>
             <w:sdtEndPr/>
             <w:sdtContent>
@@ -2358,9 +2398,9 @@
                 </w:pPr>
                 <w:r>
                   <w:rPr>
-                    <w:rStyle w:val="PlaceholderText"/>
+                    <w:rFonts w:ascii="Verdana" w:hAnsi="Verdana"/>
                   </w:rPr>
-                  <w:t>Click or tap here to enter text.</w:t>
+                  <w:t>The “Visit us on Campus” text and the image next to it are clearly related due to their proximity.</w:t>
                 </w:r>
               </w:p>
             </w:sdtContent>
@@ -2392,7 +2432,6 @@
               <w:placeholder>
                 <w:docPart w:val="53711B07DBBA4CA193AE2A85222A67B7"/>
               </w:placeholder>
-              <w:showingPlcHdr/>
             </w:sdtPr>
             <w:sdtEndPr/>
             <w:sdtContent>
@@ -2407,10 +2446,9 @@
                 </w:pPr>
                 <w:r>
                   <w:rPr>
-                    <w:rStyle w:val="PlaceholderText"/>
-                    <w:i/>
+                    <w:rFonts w:ascii="Verdana" w:hAnsi="Verdana"/>
                   </w:rPr>
-                  <w:t>Click or tap here to enter text.</w:t>
+                  <w:t>The text in the top right corner (in the orange box) seems to stand alone from the rest of the content. This may be intentional though as the links are for specific purposes.</w:t>
                 </w:r>
               </w:p>
             </w:sdtContent>
@@ -2484,7 +2522,6 @@
                   <w:placeholder>
                     <w:docPart w:val="489AB6913C0E423793F861A030B67C86"/>
                   </w:placeholder>
-                  <w:showingPlcHdr/>
                 </w:sdtPr>
                 <w:sdtEndPr/>
                 <w:sdtContent>
@@ -2499,9 +2536,9 @@
                     </w:pPr>
                     <w:r>
                       <w:rPr>
-                        <w:rStyle w:val="PlaceholderText"/>
+                        <w:rFonts w:ascii="Verdana" w:hAnsi="Verdana"/>
                       </w:rPr>
-                      <w:t>Click or tap here to enter text.</w:t>
+                      <w:t>The repetition draws attention to the images and statistics within the main content of the page. They are all contained within symmetrical grids.</w:t>
                     </w:r>
                   </w:p>
                 </w:sdtContent>
@@ -2535,7 +2572,6 @@
               <w:placeholder>
                 <w:docPart w:val="489AB6913C0E423793F861A030B67C86"/>
               </w:placeholder>
-              <w:showingPlcHdr/>
             </w:sdtPr>
             <w:sdtEndPr/>
             <w:sdtContent>
@@ -2550,9 +2586,9 @@
                 </w:pPr>
                 <w:r>
                   <w:rPr>
-                    <w:rStyle w:val="PlaceholderText"/>
+                    <w:rFonts w:ascii="Verdana" w:hAnsi="Verdana"/>
                   </w:rPr>
-                  <w:t>Click or tap here to enter text.</w:t>
+                  <w:t>The repeated symmetrical grids of images/statistics are used well.</w:t>
                 </w:r>
               </w:p>
             </w:sdtContent>
@@ -2621,7 +2657,6 @@
               <w:placeholder>
                 <w:docPart w:val="489AB6913C0E423793F861A030B67C86"/>
               </w:placeholder>
-              <w:showingPlcHdr/>
             </w:sdtPr>
             <w:sdtEndPr/>
             <w:sdtContent>
@@ -2636,9 +2671,9 @@
                 </w:pPr>
                 <w:r>
                   <w:rPr>
-                    <w:rStyle w:val="PlaceholderText"/>
+                    <w:rFonts w:ascii="Verdana" w:hAnsi="Verdana"/>
                   </w:rPr>
-                  <w:t>Click or tap here to enter text.</w:t>
+                  <w:t>The contrast of color between black, red, and white is used effectively to highlight portions of the site.</w:t>
                 </w:r>
               </w:p>
             </w:sdtContent>
@@ -2684,7 +2719,6 @@
               <w:placeholder>
                 <w:docPart w:val="489AB6913C0E423793F861A030B67C86"/>
               </w:placeholder>
-              <w:showingPlcHdr/>
             </w:sdtPr>
             <w:sdtEndPr/>
             <w:sdtContent>
@@ -2699,9 +2733,9 @@
                 </w:pPr>
                 <w:r>
                   <w:rPr>
-                    <w:rStyle w:val="PlaceholderText"/>
+                    <w:rFonts w:ascii="Verdana" w:hAnsi="Verdana"/>
                   </w:rPr>
-                  <w:t>Click or tap here to enter text.</w:t>
+                  <w:t>The footer feels slightly run together since all of the elements have the same color on a black background, however this helps separate this content as a footer from the rest of the site.</w:t>
                 </w:r>
               </w:p>
             </w:sdtContent>
@@ -2777,7 +2811,6 @@
               <w:placeholder>
                 <w:docPart w:val="489AB6913C0E423793F861A030B67C86"/>
               </w:placeholder>
-              <w:showingPlcHdr/>
             </w:sdtPr>
             <w:sdtEndPr/>
             <w:sdtContent>
@@ -2792,9 +2825,9 @@
                 </w:pPr>
                 <w:r>
                   <w:rPr>
-                    <w:rStyle w:val="PlaceholderText"/>
+                    <w:rFonts w:ascii="Verdana" w:hAnsi="Verdana"/>
                   </w:rPr>
-                  <w:t>Click or tap here to enter text.</w:t>
+                  <w:t>Yes, the contrast of color is used to enhance certain content, as well as bold/larger font.</w:t>
                 </w:r>
               </w:p>
             </w:sdtContent>
@@ -2877,7 +2910,6 @@
         <w:pStyle w:val="Heading1"/>
       </w:pPr>
       <w:r>
-        <w:lastRenderedPageBreak/>
         <w:t>Part 3:  Personal Design Consideration</w:t>
       </w:r>
       <w:r>
@@ -2900,16 +2932,30 @@
         <w:placeholder>
           <w:docPart w:val="DefaultPlaceholder_-1854013440"/>
         </w:placeholder>
-        <w:showingPlcHdr/>
       </w:sdtPr>
       <w:sdtEndPr/>
       <w:sdtContent>
         <w:p>
           <w:r>
-            <w:rPr>
-              <w:rStyle w:val="PlaceholderText"/>
-            </w:rPr>
-            <w:t>Click or tap here to enter text.</w:t>
+            <w:t xml:space="preserve">In terms of Alignment, I think my site does okay considering there is not much content on the site. I am happy with the alignment of the body of the site and the symmetrical alignment of the elements in the footer. The title, although meant to stand out with center alignment feels a bit lonely though. </w:t>
+          </w:r>
+        </w:p>
+        <w:p>
+          <w:r>
+            <w:t xml:space="preserve">In terms of proximity, </w:t>
+          </w:r>
+          <w:r>
+            <w:t xml:space="preserve">the limited content feels connected, however, it is somewhat cramped and does not take full advantage of the entire area (for example, the footer is maybe 2/3 down the page rather than on the bottom. </w:t>
+          </w:r>
+        </w:p>
+        <w:p>
+          <w:r>
+            <w:t>My site does not feature many repeating elements other than the border lines that separate the header and footer, as well as the h2 titles.</w:t>
+          </w:r>
+        </w:p>
+        <w:p>
+          <w:r>
+            <w:t>For contrast, I think the title stands out due to its color, and again, the contrast of the dark border lines separates the header and footer effectively.</w:t>
           </w:r>
         </w:p>
       </w:sdtContent>
@@ -2949,18 +2995,25 @@
         <w:placeholder>
           <w:docPart w:val="DefaultPlaceholder_-1854013440"/>
         </w:placeholder>
-        <w:showingPlcHdr/>
       </w:sdtPr>
       <w:sdtEndPr/>
       <w:sdtContent>
         <w:p>
           <w:r>
-            <w:rPr>
-              <w:rStyle w:val="PlaceholderText"/>
-            </w:rPr>
-            <w:t>Click or tap here to enter text.</w:t>
+            <w:t>I would add some additional content or formatting to the header/title. As it stands, it feels a little basic and lonely.</w:t>
           </w:r>
         </w:p>
+        <w:p>
+          <w:r>
+            <w:t>I would also spread out the proximity of the content in order to fill the entire page rather than just part of it.</w:t>
+          </w:r>
+        </w:p>
+        <w:p>
+          <w:r>
+            <w:t>Additionally, I would look for more opportunities to incorporate repetition, although I would probably need more content in order to add purposeful repeated elements.</w:t>
+          </w:r>
+        </w:p>
+        <w:p/>
       </w:sdtContent>
     </w:sdt>
     <w:p/>
@@ -3016,7 +3069,7 @@
         <w:sdtPr>
           <w:id w:val="-1015226138"/>
           <w14:checkbox>
-            <w14:checked w14:val="0"/>
+            <w14:checked w14:val="1"/>
             <w14:checkedState w14:val="2612" w14:font="MS Gothic"/>
             <w14:uncheckedState w14:val="2610" w14:font="MS Gothic"/>
           </w14:checkbox>
@@ -3027,7 +3080,7 @@
             <w:rPr>
               <w:rFonts w:ascii="MS Gothic" w:eastAsia="MS Gothic" w:hAnsi="MS Gothic" w:hint="eastAsia"/>
             </w:rPr>
-            <w:t>☐</w:t>
+            <w:t>☒</w:t>
           </w:r>
         </w:sdtContent>
       </w:sdt>
@@ -8226,6 +8279,7 @@
     <w:rsid w:val="00347F85"/>
     <w:rsid w:val="00700C6F"/>
     <w:rsid w:val="0094388D"/>
+    <w:rsid w:val="00A40332"/>
     <w:rsid w:val="00A55A63"/>
     <w:rsid w:val="00A84459"/>
     <w:rsid w:val="00AE4A56"/>

</xml_diff>